<commit_message>
add: up to date till Sept 12 2024
</commit_message>
<xml_diff>
--- a/resumeLatestDS.docx
+++ b/resumeLatestDS.docx
@@ -1,6 +1,6 @@
 
 <file path=word/document.xml><?xml version="1.0" encoding="utf-8"?>
-<w:document xmlns:wpc="http://schemas.microsoft.com/office/word/2010/wordprocessingCanvas" xmlns:cx="http://schemas.microsoft.com/office/drawing/2014/chartex" xmlns:cx1="http://schemas.microsoft.com/office/drawing/2015/9/8/chartex" xmlns:cx2="http://schemas.microsoft.com/office/drawing/2015/10/21/chartex" xmlns:cx3="http://schemas.microsoft.com/office/drawing/2016/5/9/chartex" xmlns:cx4="http://schemas.microsoft.com/office/drawing/2016/5/10/chartex" xmlns:cx5="http://schemas.microsoft.com/office/drawing/2016/5/11/chartex" xmlns:cx6="http://schemas.microsoft.com/office/drawing/2016/5/12/chartex" xmlns:cx7="http://schemas.microsoft.com/office/drawing/2016/5/13/chartex" xmlns:cx8="http://schemas.microsoft.com/office/drawing/2016/5/14/chartex" xmlns:mc="http://schemas.openxmlformats.org/markup-compatibility/2006" xmlns:aink="http://schemas.microsoft.com/office/drawing/2016/ink" xmlns:am3d="http://schemas.microsoft.com/office/drawing/2017/model3d" xmlns:o="urn:schemas-microsoft-com:office:office" xmlns:oel="http://schemas.microsoft.com/office/2019/extlst" xmlns:r="http://schemas.openxmlformats.org/officeDocument/2006/relationships" xmlns:m="http://schemas.openxmlformats.org/officeDocument/2006/math" xmlns:v="urn:schemas-microsoft-com:vml" xmlns:wp14="http://schemas.microsoft.com/office/word/2010/wordprocessingDrawing" xmlns:wp="http://schemas.openxmlformats.org/drawingml/2006/wordprocessingDrawing" xmlns:w10="urn:schemas-microsoft-com:office:word" xmlns:w="http://schemas.openxmlformats.org/wordprocessingml/2006/main" xmlns:w14="http://schemas.microsoft.com/office/word/2010/wordml" xmlns:w15="http://schemas.microsoft.com/office/word/2012/wordml" xmlns:w16cex="http://schemas.microsoft.com/office/word/2018/wordml/cex" xmlns:w16cid="http://schemas.microsoft.com/office/word/2016/wordml/cid" xmlns:w16="http://schemas.microsoft.com/office/word/2018/wordml" xmlns:w16sdtdh="http://schemas.microsoft.com/office/word/2020/wordml/sdtdatahash" xmlns:w16se="http://schemas.microsoft.com/office/word/2015/wordml/symex" xmlns:wpg="http://schemas.microsoft.com/office/word/2010/wordprocessingGroup" xmlns:wpi="http://schemas.microsoft.com/office/word/2010/wordprocessingInk" xmlns:wne="http://schemas.microsoft.com/office/word/2006/wordml" xmlns:wps="http://schemas.microsoft.com/office/word/2010/wordprocessingShape" mc:Ignorable="w14 w15 w16se w16cid w16 w16cex w16sdtdh wp14">
+<w:document xmlns:wpc="http://schemas.microsoft.com/office/word/2010/wordprocessingCanvas" xmlns:cx="http://schemas.microsoft.com/office/drawing/2014/chartex" xmlns:cx1="http://schemas.microsoft.com/office/drawing/2015/9/8/chartex" xmlns:cx2="http://schemas.microsoft.com/office/drawing/2015/10/21/chartex" xmlns:cx3="http://schemas.microsoft.com/office/drawing/2016/5/9/chartex" xmlns:cx4="http://schemas.microsoft.com/office/drawing/2016/5/10/chartex" xmlns:cx5="http://schemas.microsoft.com/office/drawing/2016/5/11/chartex" xmlns:cx6="http://schemas.microsoft.com/office/drawing/2016/5/12/chartex" xmlns:cx7="http://schemas.microsoft.com/office/drawing/2016/5/13/chartex" xmlns:cx8="http://schemas.microsoft.com/office/drawing/2016/5/14/chartex" xmlns:mc="http://schemas.openxmlformats.org/markup-compatibility/2006" xmlns:aink="http://schemas.microsoft.com/office/drawing/2016/ink" xmlns:am3d="http://schemas.microsoft.com/office/drawing/2017/model3d" xmlns:o="urn:schemas-microsoft-com:office:office" xmlns:oel="http://schemas.microsoft.com/office/2019/extlst" xmlns:r="http://schemas.openxmlformats.org/officeDocument/2006/relationships" xmlns:m="http://schemas.openxmlformats.org/officeDocument/2006/math" xmlns:v="urn:schemas-microsoft-com:vml" xmlns:wp14="http://schemas.microsoft.com/office/word/2010/wordprocessingDrawing" xmlns:wp="http://schemas.openxmlformats.org/drawingml/2006/wordprocessingDrawing" xmlns:w10="urn:schemas-microsoft-com:office:word" xmlns:w="http://schemas.openxmlformats.org/wordprocessingml/2006/main" xmlns:w14="http://schemas.microsoft.com/office/word/2010/wordml" xmlns:w15="http://schemas.microsoft.com/office/word/2012/wordml" xmlns:w16cex="http://schemas.microsoft.com/office/word/2018/wordml/cex" xmlns:w16cid="http://schemas.microsoft.com/office/word/2016/wordml/cid" xmlns:w16="http://schemas.microsoft.com/office/word/2018/wordml" xmlns:w16du="http://schemas.microsoft.com/office/word/2023/wordml/word16du" xmlns:w16sdtdh="http://schemas.microsoft.com/office/word/2020/wordml/sdtdatahash" xmlns:w16se="http://schemas.microsoft.com/office/word/2015/wordml/symex" xmlns:wpg="http://schemas.microsoft.com/office/word/2010/wordprocessingGroup" xmlns:wpi="http://schemas.microsoft.com/office/word/2010/wordprocessingInk" xmlns:wne="http://schemas.microsoft.com/office/word/2006/wordml" xmlns:wps="http://schemas.microsoft.com/office/word/2010/wordprocessingShape" mc:Ignorable="w14 w15 w16se w16cid w16 w16cex w16sdtdh w16du wp14">
   <w:body>
     <w:p>
       <w:pPr>
@@ -200,7 +200,7 @@
         <w:tabs>
           <w:tab w:val="right" w:pos="10800"/>
         </w:tabs>
-        <w:spacing w:after="0" w:line="254" w:lineRule="auto"/>
+        <w:spacing w:after="0" w:line="250" w:lineRule="auto"/>
         <w:rPr>
           <w:rFonts w:ascii="Times New Roman" w:eastAsia="Times New Roman" w:hAnsi="Times New Roman" w:cs="Times New Roman"/>
           <w:color w:val="000000"/>
@@ -216,7 +216,27 @@
           <w:sz w:val="20"/>
           <w:szCs w:val="20"/>
         </w:rPr>
-        <w:t>Master of Science in Computer Science</w:t>
+        <w:t xml:space="preserve">M.S. </w:t>
+      </w:r>
+      <w:r>
+        <w:rPr>
+          <w:rFonts w:ascii="Times New Roman" w:eastAsia="Times New Roman" w:hAnsi="Times New Roman" w:cs="Times New Roman"/>
+          <w:iCs/>
+          <w:color w:val="000000"/>
+          <w:sz w:val="20"/>
+          <w:szCs w:val="20"/>
+        </w:rPr>
+        <w:t>in</w:t>
+      </w:r>
+      <w:r>
+        <w:rPr>
+          <w:rFonts w:ascii="Times New Roman" w:eastAsia="Times New Roman" w:hAnsi="Times New Roman" w:cs="Times New Roman"/>
+          <w:i/>
+          <w:color w:val="000000"/>
+          <w:sz w:val="20"/>
+          <w:szCs w:val="20"/>
+        </w:rPr>
+        <w:t xml:space="preserve"> Computer Science</w:t>
       </w:r>
       <w:r>
         <w:rPr>
@@ -234,36 +254,42 @@
           <w:sz w:val="20"/>
           <w:szCs w:val="20"/>
         </w:rPr>
-        <w:t>Cumulative GPA: 3.88/4.0)</w:t>
-      </w:r>
-      <w:r>
-        <w:rPr>
-          <w:rFonts w:ascii="Times New Roman" w:eastAsia="Times New Roman" w:hAnsi="Times New Roman" w:cs="Times New Roman"/>
-          <w:b/>
-          <w:color w:val="000000"/>
-          <w:sz w:val="20"/>
-          <w:szCs w:val="20"/>
-        </w:rPr>
-        <w:t xml:space="preserve">                                      </w:t>
-      </w:r>
-      <w:r>
-        <w:rPr>
-          <w:rFonts w:ascii="Times New Roman" w:eastAsia="Times New Roman" w:hAnsi="Times New Roman" w:cs="Times New Roman"/>
-          <w:b/>
-          <w:color w:val="000000"/>
-          <w:sz w:val="20"/>
-          <w:szCs w:val="20"/>
-        </w:rPr>
-        <w:tab/>
-      </w:r>
-      <w:r>
-        <w:rPr>
-          <w:rFonts w:ascii="Times New Roman" w:eastAsia="Times New Roman" w:hAnsi="Times New Roman" w:cs="Times New Roman"/>
-          <w:color w:val="000000"/>
-          <w:sz w:val="20"/>
-          <w:szCs w:val="20"/>
-        </w:rPr>
-        <w:t>May 2025</w:t>
+        <w:t>Cumulative GPA: 3.</w:t>
+      </w:r>
+      <w:r>
+        <w:rPr>
+          <w:rFonts w:ascii="Times New Roman" w:eastAsia="Times New Roman" w:hAnsi="Times New Roman" w:cs="Times New Roman" w:hint="eastAsia"/>
+          <w:sz w:val="20"/>
+          <w:szCs w:val="20"/>
+        </w:rPr>
+        <w:t>9</w:t>
+      </w:r>
+      <w:r>
+        <w:rPr>
+          <w:rFonts w:ascii="Times New Roman" w:eastAsia="Times New Roman" w:hAnsi="Times New Roman" w:cs="Times New Roman"/>
+          <w:sz w:val="20"/>
+          <w:szCs w:val="20"/>
+        </w:rPr>
+        <w:t>5/4.0)</w:t>
+      </w:r>
+      <w:r>
+        <w:rPr>
+          <w:rFonts w:ascii="Times New Roman" w:eastAsia="Times New Roman" w:hAnsi="Times New Roman" w:cs="Times New Roman"/>
+          <w:b/>
+          <w:color w:val="000000"/>
+          <w:sz w:val="20"/>
+          <w:szCs w:val="20"/>
+        </w:rPr>
+        <w:t xml:space="preserve">             </w:t>
+      </w:r>
+      <w:r>
+        <w:rPr>
+          <w:rFonts w:ascii="Times New Roman" w:eastAsia="Times New Roman" w:hAnsi="Times New Roman" w:cs="Times New Roman"/>
+          <w:color w:val="000000"/>
+          <w:sz w:val="20"/>
+          <w:szCs w:val="20"/>
+        </w:rPr>
+        <w:t>Sept. 2023 – May 2025 (Available to start full-time starting Feb. 2025)</w:t>
       </w:r>
     </w:p>
     <w:p>
@@ -278,9 +304,9 @@
         <w:tabs>
           <w:tab w:val="right" w:pos="10800"/>
         </w:tabs>
-        <w:spacing w:after="0" w:line="254" w:lineRule="auto"/>
-        <w:rPr>
-          <w:rFonts w:ascii="Times New Roman" w:eastAsia="Times New Roman" w:hAnsi="Times New Roman" w:cs="Times New Roman"/>
+        <w:spacing w:after="0" w:line="250" w:lineRule="auto"/>
+        <w:rPr>
+          <w:rFonts w:ascii="SimSun" w:hAnsi="SimSun" w:cs="SimSun"/>
           <w:color w:val="000000"/>
           <w:sz w:val="20"/>
           <w:szCs w:val="20"/>
@@ -301,7 +327,43 @@
           <w:sz w:val="20"/>
           <w:szCs w:val="20"/>
         </w:rPr>
-        <w:t>Coursework: Big Data, Algorithms, Advanced Database, Deep Learning</w:t>
+        <w:t>Coursework: Algorithms, Big Data</w:t>
+      </w:r>
+      <w:r>
+        <w:rPr>
+          <w:rFonts w:ascii="Times New Roman" w:eastAsia="Times New Roman" w:hAnsi="Times New Roman" w:cs="Times New Roman"/>
+          <w:color w:val="000000"/>
+          <w:sz w:val="20"/>
+          <w:szCs w:val="20"/>
+        </w:rPr>
+        <w:t xml:space="preserve">, Computer Vision, </w:t>
+      </w:r>
+      <w:r>
+        <w:rPr>
+          <w:rFonts w:ascii="Times New Roman" w:eastAsia="Times New Roman" w:hAnsi="Times New Roman" w:cs="Times New Roman"/>
+          <w:color w:val="000000"/>
+          <w:sz w:val="20"/>
+          <w:szCs w:val="20"/>
+        </w:rPr>
+        <w:t>Intro to Java (Spring Boot), Software Engineering (Django + scrum development),</w:t>
+      </w:r>
+      <w:r>
+        <w:rPr>
+          <w:rFonts w:ascii="Times New Roman" w:eastAsia="Times New Roman" w:hAnsi="Times New Roman" w:cs="Times New Roman"/>
+          <w:color w:val="000000"/>
+          <w:sz w:val="20"/>
+          <w:szCs w:val="20"/>
+        </w:rPr>
+        <w:t xml:space="preserve"> </w:t>
+      </w:r>
+      <w:r>
+        <w:rPr>
+          <w:rFonts w:ascii="Times New Roman" w:eastAsia="Times New Roman" w:hAnsi="Times New Roman" w:cs="Times New Roman"/>
+          <w:color w:val="000000"/>
+          <w:sz w:val="20"/>
+          <w:szCs w:val="20"/>
+        </w:rPr>
+        <w:t>Computer Networking, Network Security, Intro to Offensive Security, Information Security, Programming Languages</w:t>
       </w:r>
     </w:p>
     <w:p>
@@ -629,7 +691,23 @@
           <w:sz w:val="20"/>
           <w:szCs w:val="20"/>
         </w:rPr>
-        <w:t>React.js, Vue.js, Django, Spring Boot, Git, Docker, Kubernetes, PostgreSQL, PyTorch, PySpark, Hadoop</w:t>
+        <w:t>PyTorch, PySpark, Hadoop</w:t>
+      </w:r>
+      <w:r>
+        <w:rPr>
+          <w:rFonts w:ascii="Times New Roman" w:eastAsia="Times New Roman" w:hAnsi="Times New Roman" w:cs="Times New Roman"/>
+          <w:sz w:val="20"/>
+          <w:szCs w:val="20"/>
+        </w:rPr>
+        <w:t xml:space="preserve">, OpenCV, </w:t>
+      </w:r>
+      <w:r>
+        <w:rPr>
+          <w:rFonts w:ascii="Times New Roman" w:eastAsia="Times New Roman" w:hAnsi="Times New Roman" w:cs="Times New Roman"/>
+          <w:sz w:val="20"/>
+          <w:szCs w:val="20"/>
+        </w:rPr>
+        <w:t>React.js, Vue.js, Django, Spring Boot, Docker, Kubernetes, PostgreSQL</w:t>
       </w:r>
     </w:p>
     <w:p>
@@ -660,6 +738,14 @@
           <w:szCs w:val="20"/>
         </w:rPr>
         <w:t xml:space="preserve">Other: </w:t>
+      </w:r>
+      <w:r>
+        <w:rPr>
+          <w:rFonts w:ascii="Times New Roman" w:eastAsia="Times New Roman" w:hAnsi="Times New Roman" w:cs="Times New Roman"/>
+          <w:sz w:val="20"/>
+          <w:szCs w:val="20"/>
+        </w:rPr>
+        <w:t xml:space="preserve">Git, </w:t>
       </w:r>
       <w:r>
         <w:rPr>
@@ -2643,7 +2729,7 @@
 </file>
 
 <file path=word/numbering.xml><?xml version="1.0" encoding="utf-8"?>
-<w:numbering xmlns:wpc="http://schemas.microsoft.com/office/word/2010/wordprocessingCanvas" xmlns:cx="http://schemas.microsoft.com/office/drawing/2014/chartex" xmlns:cx1="http://schemas.microsoft.com/office/drawing/2015/9/8/chartex" xmlns:cx2="http://schemas.microsoft.com/office/drawing/2015/10/21/chartex" xmlns:cx3="http://schemas.microsoft.com/office/drawing/2016/5/9/chartex" xmlns:cx4="http://schemas.microsoft.com/office/drawing/2016/5/10/chartex" xmlns:cx5="http://schemas.microsoft.com/office/drawing/2016/5/11/chartex" xmlns:cx6="http://schemas.microsoft.com/office/drawing/2016/5/12/chartex" xmlns:cx7="http://schemas.microsoft.com/office/drawing/2016/5/13/chartex" xmlns:cx8="http://schemas.microsoft.com/office/drawing/2016/5/14/chartex" xmlns:mc="http://schemas.openxmlformats.org/markup-compatibility/2006" xmlns:aink="http://schemas.microsoft.com/office/drawing/2016/ink" xmlns:am3d="http://schemas.microsoft.com/office/drawing/2017/model3d" xmlns:o="urn:schemas-microsoft-com:office:office" xmlns:oel="http://schemas.microsoft.com/office/2019/extlst" xmlns:r="http://schemas.openxmlformats.org/officeDocument/2006/relationships" xmlns:m="http://schemas.openxmlformats.org/officeDocument/2006/math" xmlns:v="urn:schemas-microsoft-com:vml" xmlns:wp14="http://schemas.microsoft.com/office/word/2010/wordprocessingDrawing" xmlns:wp="http://schemas.openxmlformats.org/drawingml/2006/wordprocessingDrawing" xmlns:w10="urn:schemas-microsoft-com:office:word" xmlns:w="http://schemas.openxmlformats.org/wordprocessingml/2006/main" xmlns:w14="http://schemas.microsoft.com/office/word/2010/wordml" xmlns:w15="http://schemas.microsoft.com/office/word/2012/wordml" xmlns:w16cex="http://schemas.microsoft.com/office/word/2018/wordml/cex" xmlns:w16cid="http://schemas.microsoft.com/office/word/2016/wordml/cid" xmlns:w16="http://schemas.microsoft.com/office/word/2018/wordml" xmlns:w16sdtdh="http://schemas.microsoft.com/office/word/2020/wordml/sdtdatahash" xmlns:w16se="http://schemas.microsoft.com/office/word/2015/wordml/symex" xmlns:wpg="http://schemas.microsoft.com/office/word/2010/wordprocessingGroup" xmlns:wpi="http://schemas.microsoft.com/office/word/2010/wordprocessingInk" xmlns:wne="http://schemas.microsoft.com/office/word/2006/wordml" xmlns:wps="http://schemas.microsoft.com/office/word/2010/wordprocessingShape" mc:Ignorable="w14 w15 w16se w16cid w16 w16cex w16sdtdh wp14">
+<w:numbering xmlns:wpc="http://schemas.microsoft.com/office/word/2010/wordprocessingCanvas" xmlns:cx="http://schemas.microsoft.com/office/drawing/2014/chartex" xmlns:cx1="http://schemas.microsoft.com/office/drawing/2015/9/8/chartex" xmlns:cx2="http://schemas.microsoft.com/office/drawing/2015/10/21/chartex" xmlns:cx3="http://schemas.microsoft.com/office/drawing/2016/5/9/chartex" xmlns:cx4="http://schemas.microsoft.com/office/drawing/2016/5/10/chartex" xmlns:cx5="http://schemas.microsoft.com/office/drawing/2016/5/11/chartex" xmlns:cx6="http://schemas.microsoft.com/office/drawing/2016/5/12/chartex" xmlns:cx7="http://schemas.microsoft.com/office/drawing/2016/5/13/chartex" xmlns:cx8="http://schemas.microsoft.com/office/drawing/2016/5/14/chartex" xmlns:mc="http://schemas.openxmlformats.org/markup-compatibility/2006" xmlns:aink="http://schemas.microsoft.com/office/drawing/2016/ink" xmlns:am3d="http://schemas.microsoft.com/office/drawing/2017/model3d" xmlns:o="urn:schemas-microsoft-com:office:office" xmlns:oel="http://schemas.microsoft.com/office/2019/extlst" xmlns:r="http://schemas.openxmlformats.org/officeDocument/2006/relationships" xmlns:m="http://schemas.openxmlformats.org/officeDocument/2006/math" xmlns:v="urn:schemas-microsoft-com:vml" xmlns:wp14="http://schemas.microsoft.com/office/word/2010/wordprocessingDrawing" xmlns:wp="http://schemas.openxmlformats.org/drawingml/2006/wordprocessingDrawing" xmlns:w10="urn:schemas-microsoft-com:office:word" xmlns:w="http://schemas.openxmlformats.org/wordprocessingml/2006/main" xmlns:w14="http://schemas.microsoft.com/office/word/2010/wordml" xmlns:w15="http://schemas.microsoft.com/office/word/2012/wordml" xmlns:w16cex="http://schemas.microsoft.com/office/word/2018/wordml/cex" xmlns:w16cid="http://schemas.microsoft.com/office/word/2016/wordml/cid" xmlns:w16="http://schemas.microsoft.com/office/word/2018/wordml" xmlns:w16du="http://schemas.microsoft.com/office/word/2023/wordml/word16du" xmlns:w16sdtdh="http://schemas.microsoft.com/office/word/2020/wordml/sdtdatahash" xmlns:w16se="http://schemas.microsoft.com/office/word/2015/wordml/symex" xmlns:wpg="http://schemas.microsoft.com/office/word/2010/wordprocessingGroup" xmlns:wpi="http://schemas.microsoft.com/office/word/2010/wordprocessingInk" xmlns:wne="http://schemas.microsoft.com/office/word/2006/wordml" xmlns:wps="http://schemas.microsoft.com/office/word/2010/wordprocessingShape" mc:Ignorable="w14 w15 w16se w16cid w16 w16cex w16sdtdh w16du wp14">
   <w:abstractNum w:abstractNumId="0" w15:restartNumberingAfterBreak="0">
     <w:nsid w:val="0A8708E8"/>
     <w:multiLevelType w:val="multilevel"/>
@@ -4662,7 +4748,7 @@
 </file>
 
 <file path=word/styles.xml><?xml version="1.0" encoding="utf-8"?>
-<w:styles xmlns:mc="http://schemas.openxmlformats.org/markup-compatibility/2006" xmlns:r="http://schemas.openxmlformats.org/officeDocument/2006/relationships" xmlns:w="http://schemas.openxmlformats.org/wordprocessingml/2006/main" xmlns:w14="http://schemas.microsoft.com/office/word/2010/wordml" xmlns:w15="http://schemas.microsoft.com/office/word/2012/wordml" xmlns:w16cex="http://schemas.microsoft.com/office/word/2018/wordml/cex" xmlns:w16cid="http://schemas.microsoft.com/office/word/2016/wordml/cid" xmlns:w16="http://schemas.microsoft.com/office/word/2018/wordml" xmlns:w16sdtdh="http://schemas.microsoft.com/office/word/2020/wordml/sdtdatahash" xmlns:w16se="http://schemas.microsoft.com/office/word/2015/wordml/symex" mc:Ignorable="w14 w15 w16se w16cid w16 w16cex w16sdtdh">
+<w:styles xmlns:mc="http://schemas.openxmlformats.org/markup-compatibility/2006" xmlns:r="http://schemas.openxmlformats.org/officeDocument/2006/relationships" xmlns:w="http://schemas.openxmlformats.org/wordprocessingml/2006/main" xmlns:w14="http://schemas.microsoft.com/office/word/2010/wordml" xmlns:w15="http://schemas.microsoft.com/office/word/2012/wordml" xmlns:w16cex="http://schemas.microsoft.com/office/word/2018/wordml/cex" xmlns:w16cid="http://schemas.microsoft.com/office/word/2016/wordml/cid" xmlns:w16="http://schemas.microsoft.com/office/word/2018/wordml" xmlns:w16du="http://schemas.microsoft.com/office/word/2023/wordml/word16du" xmlns:w16sdtdh="http://schemas.microsoft.com/office/word/2020/wordml/sdtdatahash" xmlns:w16se="http://schemas.microsoft.com/office/word/2015/wordml/symex" mc:Ignorable="w14 w15 w16se w16cid w16 w16cex w16sdtdh w16du">
   <w:docDefaults>
     <w:rPrDefault>
       <w:rPr>

</xml_diff>